<commit_message>
New Exam-template No author
</commit_message>
<xml_diff>
--- a/eksamensmal.docx
+++ b/eksamensmal.docx
@@ -115,13 +115,23 @@
               <w:szCs w:val="28"/>
             </w:rPr>
           </w:pPr>
-          <w:r>
-            <w:rPr>
-              <w:rFonts w:cstheme="minorHAnsi"/>
-              <w:sz w:val="28"/>
-              <w:szCs w:val="28"/>
-            </w:rPr>
-            <w:t>Arknummer:</w:t>
+          <w:proofErr w:type="spellStart"/>
+          <w:r>
+            <w:rPr>
+              <w:rFonts w:cstheme="minorHAnsi"/>
+              <w:sz w:val="28"/>
+              <w:szCs w:val="28"/>
+            </w:rPr>
+            <w:t>Arknummer</w:t>
+          </w:r>
+          <w:proofErr w:type="spellEnd"/>
+          <w:r>
+            <w:rPr>
+              <w:rFonts w:cstheme="minorHAnsi"/>
+              <w:sz w:val="28"/>
+              <w:szCs w:val="28"/>
+            </w:rPr>
+            <w:t>:</w:t>
           </w:r>
           <w:r>
             <w:rPr>

</xml_diff>